<commit_message>
scriptbasic integration test pom.jam-s are fixed here and there
</commit_message>
<xml_diff>
--- a/jamal-word/src/test/resources/sampleConverted.docx
+++ b/jamal-word/src/test/resources/sampleConverted.docx
@@ -1534,7 +1534,7 @@
           <w:szCs w:val="18"/>
           <w:lang w:val="en-US"/>
         </w:rPr>
-        <w:t>01. {#import https://raw.githubusercontent.com/central7/pom/1/pom.jim}</w:t>
+        <w:t>01. {@import https://raw.githubusercontent.com/central7/pom/1/pom.jim}</w:t>
       </w:r>
     </w:p>
     <w:p>
@@ -1953,6 +1953,25 @@
           <w:lang w:val="en-US"/>
         </w:rPr>
         <w:t>23. {end project}</w:t>
+      </w:r>
+    </w:p>
+    <w:p>
+      <w:pPr>
+        <w:rPr>
+          <w:rFonts w:ascii="Courier New" w:hAnsi="Courier New" w:cs="Courier New"/>
+          <w:sz w:val="18"/>
+          <w:szCs w:val="18"/>
+          <w:lang w:val="en-US"/>
+        </w:rPr>
+      </w:pPr>
+      <w:r>
+        <w:rPr>
+          <w:rFonts w:ascii="Courier New" w:hAnsi="Courier New" w:cs="Courier New"/>
+          <w:sz w:val="18"/>
+          <w:szCs w:val="18"/>
+          <w:lang w:val="en-US"/>
+        </w:rPr>
+        <w:t>24. {@xmlFormat}</w:t>
       </w:r>
     </w:p>
     <w:p>

</xml_diff>